<commit_message>
Updated links and information
</commit_message>
<xml_diff>
--- a/frontend/public/ASG_inschrijfformulier.docx
+++ b/frontend/public/ASG_inschrijfformulier.docx
@@ -1,6 +1,6 @@
 
 <file path=word/document.xml><?xml version="1.0" encoding="utf-8"?>
-<w:document xmlns:wpc="http://schemas.microsoft.com/office/word/2010/wordprocessingCanvas" xmlns:cx="http://schemas.microsoft.com/office/drawing/2014/chartex" xmlns:cx1="http://schemas.microsoft.com/office/drawing/2015/9/8/chartex" xmlns:cx2="http://schemas.microsoft.com/office/drawing/2015/10/21/chartex" xmlns:cx3="http://schemas.microsoft.com/office/drawing/2016/5/9/chartex" xmlns:cx4="http://schemas.microsoft.com/office/drawing/2016/5/10/chartex" xmlns:cx5="http://schemas.microsoft.com/office/drawing/2016/5/11/chartex" xmlns:cx6="http://schemas.microsoft.com/office/drawing/2016/5/12/chartex" xmlns:cx7="http://schemas.microsoft.com/office/drawing/2016/5/13/chartex" xmlns:cx8="http://schemas.microsoft.com/office/drawing/2016/5/14/chartex" xmlns:mc="http://schemas.openxmlformats.org/markup-compatibility/2006" xmlns:aink="http://schemas.microsoft.com/office/drawing/2016/ink" xmlns:am3d="http://schemas.microsoft.com/office/drawing/2017/model3d" xmlns:o="urn:schemas-microsoft-com:office:office" xmlns:r="http://schemas.openxmlformats.org/officeDocument/2006/relationships" xmlns:m="http://schemas.openxmlformats.org/officeDocument/2006/math" xmlns:v="urn:schemas-microsoft-com:vml" xmlns:wp14="http://schemas.microsoft.com/office/word/2010/wordprocessingDrawing" xmlns:wp="http://schemas.openxmlformats.org/drawingml/2006/wordprocessingDrawing" xmlns:w10="urn:schemas-microsoft-com:office:word" xmlns:w="http://schemas.openxmlformats.org/wordprocessingml/2006/main" xmlns:w14="http://schemas.microsoft.com/office/word/2010/wordml" xmlns:w15="http://schemas.microsoft.com/office/word/2012/wordml" xmlns:w16cid="http://schemas.microsoft.com/office/word/2016/wordml/cid" xmlns:w16se="http://schemas.microsoft.com/office/word/2015/wordml/symex" xmlns:wpg="http://schemas.microsoft.com/office/word/2010/wordprocessingGroup" xmlns:wpi="http://schemas.microsoft.com/office/word/2010/wordprocessingInk" xmlns:wne="http://schemas.microsoft.com/office/word/2006/wordml" xmlns:wps="http://schemas.microsoft.com/office/word/2010/wordprocessingShape" mc:Ignorable="w14 w15 w16se w16cid wp14">
+<w:document xmlns:wpc="http://schemas.microsoft.com/office/word/2010/wordprocessingCanvas" xmlns:cx="http://schemas.microsoft.com/office/drawing/2014/chartex" xmlns:cx1="http://schemas.microsoft.com/office/drawing/2015/9/8/chartex" xmlns:cx2="http://schemas.microsoft.com/office/drawing/2015/10/21/chartex" xmlns:cx3="http://schemas.microsoft.com/office/drawing/2016/5/9/chartex" xmlns:cx4="http://schemas.microsoft.com/office/drawing/2016/5/10/chartex" xmlns:cx5="http://schemas.microsoft.com/office/drawing/2016/5/11/chartex" xmlns:cx6="http://schemas.microsoft.com/office/drawing/2016/5/12/chartex" xmlns:cx7="http://schemas.microsoft.com/office/drawing/2016/5/13/chartex" xmlns:cx8="http://schemas.microsoft.com/office/drawing/2016/5/14/chartex" xmlns:mc="http://schemas.openxmlformats.org/markup-compatibility/2006" xmlns:aink="http://schemas.microsoft.com/office/drawing/2016/ink" xmlns:am3d="http://schemas.microsoft.com/office/drawing/2017/model3d" xmlns:o="urn:schemas-microsoft-com:office:office" xmlns:oel="http://schemas.microsoft.com/office/2019/extlst" xmlns:r="http://schemas.openxmlformats.org/officeDocument/2006/relationships" xmlns:m="http://schemas.openxmlformats.org/officeDocument/2006/math" xmlns:v="urn:schemas-microsoft-com:vml" xmlns:wp14="http://schemas.microsoft.com/office/word/2010/wordprocessingDrawing" xmlns:wp="http://schemas.openxmlformats.org/drawingml/2006/wordprocessingDrawing" xmlns:w10="urn:schemas-microsoft-com:office:word" xmlns:w="http://schemas.openxmlformats.org/wordprocessingml/2006/main" xmlns:w14="http://schemas.microsoft.com/office/word/2010/wordml" xmlns:w15="http://schemas.microsoft.com/office/word/2012/wordml" xmlns:w16cex="http://schemas.microsoft.com/office/word/2018/wordml/cex" xmlns:w16cid="http://schemas.microsoft.com/office/word/2016/wordml/cid" xmlns:w16="http://schemas.microsoft.com/office/word/2018/wordml" xmlns:w16du="http://schemas.microsoft.com/office/word/2023/wordml/word16du" xmlns:w16sdtdh="http://schemas.microsoft.com/office/word/2020/wordml/sdtdatahash" xmlns:w16se="http://schemas.microsoft.com/office/word/2015/wordml/symex" xmlns:wpg="http://schemas.microsoft.com/office/word/2010/wordprocessingGroup" xmlns:wpi="http://schemas.microsoft.com/office/word/2010/wordprocessingInk" xmlns:wne="http://schemas.microsoft.com/office/word/2006/wordml" xmlns:wps="http://schemas.microsoft.com/office/word/2010/wordprocessingShape" mc:Ignorable="w14 w15 w16se w16cid w16 w16cex w16sdtdh w16du wp14">
   <w:body>
     <w:p>
       <w:pPr>
@@ -20,7 +20,7 @@
           <w:lang w:eastAsia="nl-NL"/>
         </w:rPr>
         <w:drawing>
-          <wp:inline distT="0" distB="0" distL="0" distR="0" wp14:anchorId="45CDE99C" wp14:editId="0787E6EF">
+          <wp:inline distT="0" distB="0" distL="0" distR="0" wp14:anchorId="18D7DCAA" wp14:editId="49E8A338">
             <wp:extent cx="5753100" cy="1152525"/>
             <wp:effectExtent l="0" t="0" r="0" b="9525"/>
             <wp:docPr id="8" name="Afbeelding 8" descr="ASGbriefhoofd 300dpi"/>
@@ -4491,8 +4491,8 @@
         <w:tblLook w:val="04A0" w:firstRow="1" w:lastRow="0" w:firstColumn="1" w:lastColumn="0" w:noHBand="0" w:noVBand="1"/>
       </w:tblPr>
       <w:tblGrid>
-        <w:gridCol w:w="6548"/>
-        <w:gridCol w:w="3188"/>
+        <w:gridCol w:w="6827"/>
+        <w:gridCol w:w="2909"/>
       </w:tblGrid>
       <w:tr>
         <w:tc>
@@ -4620,8 +4620,8 @@
           <w:p>
             <w:pPr>
               <w:rPr>
-                <w:rStyle w:val="Hyperlink"/>
-                <w:rFonts w:asciiTheme="minorHAnsi" w:hAnsiTheme="minorHAnsi" w:cstheme="minorHAnsi"/>
+                <w:rFonts w:asciiTheme="minorHAnsi" w:hAnsiTheme="minorHAnsi" w:cstheme="minorHAnsi"/>
+                <w:bCs/>
                 <w:sz w:val="22"/>
                 <w:szCs w:val="22"/>
               </w:rPr>
@@ -4633,20 +4633,60 @@
                   <w:rFonts w:asciiTheme="minorHAnsi" w:hAnsiTheme="minorHAnsi" w:cstheme="minorHAnsi"/>
                   <w:sz w:val="22"/>
                   <w:szCs w:val="22"/>
+                  <w:lang/>
                 </w:rPr>
-                <w:t>https://www.scouting.nl/downloads/ondersteuning/bestuurlijke-zaken/huishoudelijk-reglement-scouting-nederland/2428-huishoudelijk-reglement-scouting-nederland-1/file</w:t>
+                <w:t>https://www.scouting.nl/assets/uploads/doorzoekbareBestanden/06.Ondersteuning/Bestuurlijke-zaken/Huishoudelijk%20reglement%20en%20statuten/Huishoudelijk_reglement</w:t>
+              </w:r>
+              <w:r>
+                <w:rPr>
+                  <w:rStyle w:val="Hyperlink"/>
+                  <w:rFonts w:asciiTheme="minorHAnsi" w:hAnsiTheme="minorHAnsi" w:cstheme="minorHAnsi"/>
+                  <w:sz w:val="22"/>
+                  <w:szCs w:val="22"/>
+                  <w:lang/>
+                </w:rPr>
+                <w:t>_</w:t>
+              </w:r>
+              <w:r>
+                <w:rPr>
+                  <w:rStyle w:val="Hyperlink"/>
+                  <w:rFonts w:asciiTheme="minorHAnsi" w:hAnsiTheme="minorHAnsi" w:cstheme="minorHAnsi"/>
+                  <w:sz w:val="22"/>
+                  <w:szCs w:val="22"/>
+                  <w:lang/>
+                </w:rPr>
+                <w:t>20</w:t>
+              </w:r>
+              <w:r>
+                <w:rPr>
+                  <w:rStyle w:val="Hyperlink"/>
+                  <w:rFonts w:asciiTheme="minorHAnsi" w:hAnsiTheme="minorHAnsi" w:cstheme="minorHAnsi"/>
+                  <w:sz w:val="22"/>
+                  <w:szCs w:val="22"/>
+                  <w:lang/>
+                </w:rPr>
+                <w:t>2</w:t>
+              </w:r>
+              <w:r>
+                <w:rPr>
+                  <w:rStyle w:val="Hyperlink"/>
+                  <w:rFonts w:asciiTheme="minorHAnsi" w:hAnsiTheme="minorHAnsi" w:cstheme="minorHAnsi"/>
+                  <w:sz w:val="22"/>
+                  <w:szCs w:val="22"/>
+                  <w:lang/>
+                </w:rPr>
+                <w:t>3.pdf</w:t>
               </w:r>
             </w:hyperlink>
-          </w:p>
-          <w:p>
-            <w:pPr>
-              <w:rPr>
-                <w:rFonts w:asciiTheme="minorHAnsi" w:hAnsiTheme="minorHAnsi" w:cstheme="minorHAnsi"/>
-                <w:bCs/>
-                <w:sz w:val="22"/>
-                <w:szCs w:val="22"/>
-              </w:rPr>
-            </w:pPr>
+            <w:r>
+              <w:rPr>
+                <w:rFonts w:asciiTheme="minorHAnsi" w:hAnsiTheme="minorHAnsi" w:cstheme="minorHAnsi"/>
+                <w:sz w:val="22"/>
+                <w:szCs w:val="22"/>
+                <w:u w:val="single"/>
+              </w:rPr>
+              <w:t xml:space="preserve"> </w:t>
+            </w:r>
           </w:p>
         </w:tc>
       </w:tr>
@@ -5056,8 +5096,6 @@
         </w:rPr>
         <w:br w:type="page"/>
       </w:r>
-      <w:bookmarkStart w:id="0" w:name="_GoBack"/>
-      <w:bookmarkEnd w:id="0"/>
     </w:p>
     <w:p>
       <w:pPr>
@@ -5414,7 +5452,7 @@
                 <w:szCs w:val="22"/>
               </w:rPr>
             </w:pPr>
-            <w:bookmarkStart w:id="1" w:name="_Hlk531161433"/>
+            <w:bookmarkStart w:id="0" w:name="_Hlk531161433"/>
             <w:r>
               <w:rPr>
                 <w:color w:val="000000"/>
@@ -5479,6 +5517,7 @@
                 <w:rFonts w:asciiTheme="minorHAnsi" w:hAnsiTheme="minorHAnsi"/>
                 <w:sz w:val="22"/>
                 <w:szCs w:val="22"/>
+                <w:lang w:val="en-US"/>
               </w:rPr>
             </w:pPr>
             <w:hyperlink r:id="rId10" w:history="1">
@@ -5490,6 +5529,7 @@
                   <w:color w:val="000000"/>
                   <w:sz w:val="22"/>
                   <w:szCs w:val="22"/>
+                  <w:lang w:val="en-US"/>
                 </w:rPr>
                 <w:t>www.asgbreda.nl</w:t>
               </w:r>
@@ -5503,6 +5543,7 @@
                 <w:color w:val="000000"/>
                 <w:sz w:val="22"/>
                 <w:szCs w:val="22"/>
+                <w:lang w:val="en-US"/>
               </w:rPr>
             </w:pPr>
             <w:r>
@@ -5511,6 +5552,7 @@
                 <w:color w:val="000000"/>
                 <w:sz w:val="22"/>
                 <w:szCs w:val="22"/>
+                <w:lang w:val="en-US"/>
               </w:rPr>
               <w:t>IBAN: NL 72 RABO 0178 9932 47</w:t>
             </w:r>
@@ -5521,6 +5563,7 @@
               <w:rPr>
                 <w:rFonts w:eastAsia="Times New Roman"/>
                 <w:color w:val="000000"/>
+                <w:lang w:val="en-US"/>
               </w:rPr>
             </w:pPr>
           </w:p>
@@ -5545,7 +5588,7 @@
                 <w:lang w:eastAsia="nl-NL"/>
               </w:rPr>
               <w:drawing>
-                <wp:inline distT="0" distB="0" distL="0" distR="0" wp14:anchorId="7AE81F99" wp14:editId="36112433">
+                <wp:inline distT="0" distB="0" distL="0" distR="0" wp14:anchorId="25C641C1" wp14:editId="64A28581">
                   <wp:extent cx="733425" cy="723900"/>
                   <wp:effectExtent l="0" t="0" r="9525" b="0"/>
                   <wp:docPr id="1" name="Afbeelding 1"/>
@@ -5596,7 +5639,7 @@
           </w:p>
         </w:tc>
       </w:tr>
-      <w:bookmarkEnd w:id="1"/>
+      <w:bookmarkEnd w:id="0"/>
     </w:tbl>
     <w:p>
       <w:pPr>
@@ -5618,7 +5661,7 @@
 </file>
 
 <file path=word/endnotes.xml><?xml version="1.0" encoding="utf-8"?>
-<w:endnotes xmlns:wpc="http://schemas.microsoft.com/office/word/2010/wordprocessingCanvas" xmlns:cx="http://schemas.microsoft.com/office/drawing/2014/chartex" xmlns:cx1="http://schemas.microsoft.com/office/drawing/2015/9/8/chartex" xmlns:cx2="http://schemas.microsoft.com/office/drawing/2015/10/21/chartex" xmlns:cx3="http://schemas.microsoft.com/office/drawing/2016/5/9/chartex" xmlns:cx4="http://schemas.microsoft.com/office/drawing/2016/5/10/chartex" xmlns:cx5="http://schemas.microsoft.com/office/drawing/2016/5/11/chartex" xmlns:cx6="http://schemas.microsoft.com/office/drawing/2016/5/12/chartex" xmlns:cx7="http://schemas.microsoft.com/office/drawing/2016/5/13/chartex" xmlns:cx8="http://schemas.microsoft.com/office/drawing/2016/5/14/chartex" xmlns:mc="http://schemas.openxmlformats.org/markup-compatibility/2006" xmlns:aink="http://schemas.microsoft.com/office/drawing/2016/ink" xmlns:am3d="http://schemas.microsoft.com/office/drawing/2017/model3d" xmlns:o="urn:schemas-microsoft-com:office:office" xmlns:r="http://schemas.openxmlformats.org/officeDocument/2006/relationships" xmlns:m="http://schemas.openxmlformats.org/officeDocument/2006/math" xmlns:v="urn:schemas-microsoft-com:vml" xmlns:wp14="http://schemas.microsoft.com/office/word/2010/wordprocessingDrawing" xmlns:wp="http://schemas.openxmlformats.org/drawingml/2006/wordprocessingDrawing" xmlns:w10="urn:schemas-microsoft-com:office:word" xmlns:w="http://schemas.openxmlformats.org/wordprocessingml/2006/main" xmlns:w14="http://schemas.microsoft.com/office/word/2010/wordml" xmlns:w15="http://schemas.microsoft.com/office/word/2012/wordml" xmlns:w16cid="http://schemas.microsoft.com/office/word/2016/wordml/cid" xmlns:w16se="http://schemas.microsoft.com/office/word/2015/wordml/symex" xmlns:wpg="http://schemas.microsoft.com/office/word/2010/wordprocessingGroup" xmlns:wpi="http://schemas.microsoft.com/office/word/2010/wordprocessingInk" xmlns:wne="http://schemas.microsoft.com/office/word/2006/wordml" xmlns:wps="http://schemas.microsoft.com/office/word/2010/wordprocessingShape" mc:Ignorable="w14 w15 w16se w16cid wp14">
+<w:endnotes xmlns:wpc="http://schemas.microsoft.com/office/word/2010/wordprocessingCanvas" xmlns:cx="http://schemas.microsoft.com/office/drawing/2014/chartex" xmlns:cx1="http://schemas.microsoft.com/office/drawing/2015/9/8/chartex" xmlns:cx2="http://schemas.microsoft.com/office/drawing/2015/10/21/chartex" xmlns:cx3="http://schemas.microsoft.com/office/drawing/2016/5/9/chartex" xmlns:cx4="http://schemas.microsoft.com/office/drawing/2016/5/10/chartex" xmlns:cx5="http://schemas.microsoft.com/office/drawing/2016/5/11/chartex" xmlns:cx6="http://schemas.microsoft.com/office/drawing/2016/5/12/chartex" xmlns:cx7="http://schemas.microsoft.com/office/drawing/2016/5/13/chartex" xmlns:cx8="http://schemas.microsoft.com/office/drawing/2016/5/14/chartex" xmlns:mc="http://schemas.openxmlformats.org/markup-compatibility/2006" xmlns:aink="http://schemas.microsoft.com/office/drawing/2016/ink" xmlns:am3d="http://schemas.microsoft.com/office/drawing/2017/model3d" xmlns:o="urn:schemas-microsoft-com:office:office" xmlns:oel="http://schemas.microsoft.com/office/2019/extlst" xmlns:r="http://schemas.openxmlformats.org/officeDocument/2006/relationships" xmlns:m="http://schemas.openxmlformats.org/officeDocument/2006/math" xmlns:v="urn:schemas-microsoft-com:vml" xmlns:wp14="http://schemas.microsoft.com/office/word/2010/wordprocessingDrawing" xmlns:wp="http://schemas.openxmlformats.org/drawingml/2006/wordprocessingDrawing" xmlns:w10="urn:schemas-microsoft-com:office:word" xmlns:w="http://schemas.openxmlformats.org/wordprocessingml/2006/main" xmlns:w14="http://schemas.microsoft.com/office/word/2010/wordml" xmlns:w15="http://schemas.microsoft.com/office/word/2012/wordml" xmlns:w16cex="http://schemas.microsoft.com/office/word/2018/wordml/cex" xmlns:w16cid="http://schemas.microsoft.com/office/word/2016/wordml/cid" xmlns:w16="http://schemas.microsoft.com/office/word/2018/wordml" xmlns:w16du="http://schemas.microsoft.com/office/word/2023/wordml/word16du" xmlns:w16sdtdh="http://schemas.microsoft.com/office/word/2020/wordml/sdtdatahash" xmlns:w16se="http://schemas.microsoft.com/office/word/2015/wordml/symex" xmlns:wpg="http://schemas.microsoft.com/office/word/2010/wordprocessingGroup" xmlns:wpi="http://schemas.microsoft.com/office/word/2010/wordprocessingInk" xmlns:wne="http://schemas.microsoft.com/office/word/2006/wordml" xmlns:wps="http://schemas.microsoft.com/office/word/2010/wordprocessingShape" mc:Ignorable="w14 w15 w16se w16cid w16 w16cex w16sdtdh w16du wp14">
   <w:endnote w:type="separator" w:id="-1">
     <w:p>
       <w:r>
@@ -5637,7 +5680,7 @@
 </file>
 
 <file path=word/footer1.xml><?xml version="1.0" encoding="utf-8"?>
-<w:ftr xmlns:wpc="http://schemas.microsoft.com/office/word/2010/wordprocessingCanvas" xmlns:cx="http://schemas.microsoft.com/office/drawing/2014/chartex" xmlns:cx1="http://schemas.microsoft.com/office/drawing/2015/9/8/chartex" xmlns:cx2="http://schemas.microsoft.com/office/drawing/2015/10/21/chartex" xmlns:cx3="http://schemas.microsoft.com/office/drawing/2016/5/9/chartex" xmlns:cx4="http://schemas.microsoft.com/office/drawing/2016/5/10/chartex" xmlns:cx5="http://schemas.microsoft.com/office/drawing/2016/5/11/chartex" xmlns:cx6="http://schemas.microsoft.com/office/drawing/2016/5/12/chartex" xmlns:cx7="http://schemas.microsoft.com/office/drawing/2016/5/13/chartex" xmlns:cx8="http://schemas.microsoft.com/office/drawing/2016/5/14/chartex" xmlns:mc="http://schemas.openxmlformats.org/markup-compatibility/2006" xmlns:aink="http://schemas.microsoft.com/office/drawing/2016/ink" xmlns:am3d="http://schemas.microsoft.com/office/drawing/2017/model3d" xmlns:o="urn:schemas-microsoft-com:office:office" xmlns:r="http://schemas.openxmlformats.org/officeDocument/2006/relationships" xmlns:m="http://schemas.openxmlformats.org/officeDocument/2006/math" xmlns:v="urn:schemas-microsoft-com:vml" xmlns:wp14="http://schemas.microsoft.com/office/word/2010/wordprocessingDrawing" xmlns:wp="http://schemas.openxmlformats.org/drawingml/2006/wordprocessingDrawing" xmlns:w10="urn:schemas-microsoft-com:office:word" xmlns:w="http://schemas.openxmlformats.org/wordprocessingml/2006/main" xmlns:w14="http://schemas.microsoft.com/office/word/2010/wordml" xmlns:w15="http://schemas.microsoft.com/office/word/2012/wordml" xmlns:w16cid="http://schemas.microsoft.com/office/word/2016/wordml/cid" xmlns:w16se="http://schemas.microsoft.com/office/word/2015/wordml/symex" xmlns:wpg="http://schemas.microsoft.com/office/word/2010/wordprocessingGroup" xmlns:wpi="http://schemas.microsoft.com/office/word/2010/wordprocessingInk" xmlns:wne="http://schemas.microsoft.com/office/word/2006/wordml" xmlns:wps="http://schemas.microsoft.com/office/word/2010/wordprocessingShape" mc:Ignorable="w14 w15 w16se w16cid wp14">
+<w:ftr xmlns:wpc="http://schemas.microsoft.com/office/word/2010/wordprocessingCanvas" xmlns:cx="http://schemas.microsoft.com/office/drawing/2014/chartex" xmlns:cx1="http://schemas.microsoft.com/office/drawing/2015/9/8/chartex" xmlns:cx2="http://schemas.microsoft.com/office/drawing/2015/10/21/chartex" xmlns:cx3="http://schemas.microsoft.com/office/drawing/2016/5/9/chartex" xmlns:cx4="http://schemas.microsoft.com/office/drawing/2016/5/10/chartex" xmlns:cx5="http://schemas.microsoft.com/office/drawing/2016/5/11/chartex" xmlns:cx6="http://schemas.microsoft.com/office/drawing/2016/5/12/chartex" xmlns:cx7="http://schemas.microsoft.com/office/drawing/2016/5/13/chartex" xmlns:cx8="http://schemas.microsoft.com/office/drawing/2016/5/14/chartex" xmlns:mc="http://schemas.openxmlformats.org/markup-compatibility/2006" xmlns:aink="http://schemas.microsoft.com/office/drawing/2016/ink" xmlns:am3d="http://schemas.microsoft.com/office/drawing/2017/model3d" xmlns:o="urn:schemas-microsoft-com:office:office" xmlns:oel="http://schemas.microsoft.com/office/2019/extlst" xmlns:r="http://schemas.openxmlformats.org/officeDocument/2006/relationships" xmlns:m="http://schemas.openxmlformats.org/officeDocument/2006/math" xmlns:v="urn:schemas-microsoft-com:vml" xmlns:wp14="http://schemas.microsoft.com/office/word/2010/wordprocessingDrawing" xmlns:wp="http://schemas.openxmlformats.org/drawingml/2006/wordprocessingDrawing" xmlns:w10="urn:schemas-microsoft-com:office:word" xmlns:w="http://schemas.openxmlformats.org/wordprocessingml/2006/main" xmlns:w14="http://schemas.microsoft.com/office/word/2010/wordml" xmlns:w15="http://schemas.microsoft.com/office/word/2012/wordml" xmlns:w16cex="http://schemas.microsoft.com/office/word/2018/wordml/cex" xmlns:w16cid="http://schemas.microsoft.com/office/word/2016/wordml/cid" xmlns:w16="http://schemas.microsoft.com/office/word/2018/wordml" xmlns:w16du="http://schemas.microsoft.com/office/word/2023/wordml/word16du" xmlns:w16sdtdh="http://schemas.microsoft.com/office/word/2020/wordml/sdtdatahash" xmlns:w16se="http://schemas.microsoft.com/office/word/2015/wordml/symex" xmlns:wpg="http://schemas.microsoft.com/office/word/2010/wordprocessingGroup" xmlns:wpi="http://schemas.microsoft.com/office/word/2010/wordprocessingInk" xmlns:wne="http://schemas.microsoft.com/office/word/2006/wordml" xmlns:wps="http://schemas.microsoft.com/office/word/2010/wordprocessingShape" mc:Ignorable="w14 w15 w16se w16cid w16 w16cex w16sdtdh w16du wp14">
   <w:p>
     <w:pPr>
       <w:pStyle w:val="Voettekst"/>
@@ -5735,7 +5778,7 @@
 </file>
 
 <file path=word/footnotes.xml><?xml version="1.0" encoding="utf-8"?>
-<w:footnotes xmlns:wpc="http://schemas.microsoft.com/office/word/2010/wordprocessingCanvas" xmlns:cx="http://schemas.microsoft.com/office/drawing/2014/chartex" xmlns:cx1="http://schemas.microsoft.com/office/drawing/2015/9/8/chartex" xmlns:cx2="http://schemas.microsoft.com/office/drawing/2015/10/21/chartex" xmlns:cx3="http://schemas.microsoft.com/office/drawing/2016/5/9/chartex" xmlns:cx4="http://schemas.microsoft.com/office/drawing/2016/5/10/chartex" xmlns:cx5="http://schemas.microsoft.com/office/drawing/2016/5/11/chartex" xmlns:cx6="http://schemas.microsoft.com/office/drawing/2016/5/12/chartex" xmlns:cx7="http://schemas.microsoft.com/office/drawing/2016/5/13/chartex" xmlns:cx8="http://schemas.microsoft.com/office/drawing/2016/5/14/chartex" xmlns:mc="http://schemas.openxmlformats.org/markup-compatibility/2006" xmlns:aink="http://schemas.microsoft.com/office/drawing/2016/ink" xmlns:am3d="http://schemas.microsoft.com/office/drawing/2017/model3d" xmlns:o="urn:schemas-microsoft-com:office:office" xmlns:r="http://schemas.openxmlformats.org/officeDocument/2006/relationships" xmlns:m="http://schemas.openxmlformats.org/officeDocument/2006/math" xmlns:v="urn:schemas-microsoft-com:vml" xmlns:wp14="http://schemas.microsoft.com/office/word/2010/wordprocessingDrawing" xmlns:wp="http://schemas.openxmlformats.org/drawingml/2006/wordprocessingDrawing" xmlns:w10="urn:schemas-microsoft-com:office:word" xmlns:w="http://schemas.openxmlformats.org/wordprocessingml/2006/main" xmlns:w14="http://schemas.microsoft.com/office/word/2010/wordml" xmlns:w15="http://schemas.microsoft.com/office/word/2012/wordml" xmlns:w16cid="http://schemas.microsoft.com/office/word/2016/wordml/cid" xmlns:w16se="http://schemas.microsoft.com/office/word/2015/wordml/symex" xmlns:wpg="http://schemas.microsoft.com/office/word/2010/wordprocessingGroup" xmlns:wpi="http://schemas.microsoft.com/office/word/2010/wordprocessingInk" xmlns:wne="http://schemas.microsoft.com/office/word/2006/wordml" xmlns:wps="http://schemas.microsoft.com/office/word/2010/wordprocessingShape" mc:Ignorable="w14 w15 w16se w16cid wp14">
+<w:footnotes xmlns:wpc="http://schemas.microsoft.com/office/word/2010/wordprocessingCanvas" xmlns:cx="http://schemas.microsoft.com/office/drawing/2014/chartex" xmlns:cx1="http://schemas.microsoft.com/office/drawing/2015/9/8/chartex" xmlns:cx2="http://schemas.microsoft.com/office/drawing/2015/10/21/chartex" xmlns:cx3="http://schemas.microsoft.com/office/drawing/2016/5/9/chartex" xmlns:cx4="http://schemas.microsoft.com/office/drawing/2016/5/10/chartex" xmlns:cx5="http://schemas.microsoft.com/office/drawing/2016/5/11/chartex" xmlns:cx6="http://schemas.microsoft.com/office/drawing/2016/5/12/chartex" xmlns:cx7="http://schemas.microsoft.com/office/drawing/2016/5/13/chartex" xmlns:cx8="http://schemas.microsoft.com/office/drawing/2016/5/14/chartex" xmlns:mc="http://schemas.openxmlformats.org/markup-compatibility/2006" xmlns:aink="http://schemas.microsoft.com/office/drawing/2016/ink" xmlns:am3d="http://schemas.microsoft.com/office/drawing/2017/model3d" xmlns:o="urn:schemas-microsoft-com:office:office" xmlns:oel="http://schemas.microsoft.com/office/2019/extlst" xmlns:r="http://schemas.openxmlformats.org/officeDocument/2006/relationships" xmlns:m="http://schemas.openxmlformats.org/officeDocument/2006/math" xmlns:v="urn:schemas-microsoft-com:vml" xmlns:wp14="http://schemas.microsoft.com/office/word/2010/wordprocessingDrawing" xmlns:wp="http://schemas.openxmlformats.org/drawingml/2006/wordprocessingDrawing" xmlns:w10="urn:schemas-microsoft-com:office:word" xmlns:w="http://schemas.openxmlformats.org/wordprocessingml/2006/main" xmlns:w14="http://schemas.microsoft.com/office/word/2010/wordml" xmlns:w15="http://schemas.microsoft.com/office/word/2012/wordml" xmlns:w16cex="http://schemas.microsoft.com/office/word/2018/wordml/cex" xmlns:w16cid="http://schemas.microsoft.com/office/word/2016/wordml/cid" xmlns:w16="http://schemas.microsoft.com/office/word/2018/wordml" xmlns:w16du="http://schemas.microsoft.com/office/word/2023/wordml/word16du" xmlns:w16sdtdh="http://schemas.microsoft.com/office/word/2020/wordml/sdtdatahash" xmlns:w16se="http://schemas.microsoft.com/office/word/2015/wordml/symex" xmlns:wpg="http://schemas.microsoft.com/office/word/2010/wordprocessingGroup" xmlns:wpi="http://schemas.microsoft.com/office/word/2010/wordprocessingInk" xmlns:wne="http://schemas.microsoft.com/office/word/2006/wordml" xmlns:wps="http://schemas.microsoft.com/office/word/2010/wordprocessingShape" mc:Ignorable="w14 w15 w16se w16cid w16 w16cex w16sdtdh w16du wp14">
   <w:footnote w:type="separator" w:id="-1">
     <w:p>
       <w:r>
@@ -5754,7 +5797,7 @@
 </file>
 
 <file path=word/header1.xml><?xml version="1.0" encoding="utf-8"?>
-<w:hdr xmlns:wpc="http://schemas.microsoft.com/office/word/2010/wordprocessingCanvas" xmlns:cx="http://schemas.microsoft.com/office/drawing/2014/chartex" xmlns:cx1="http://schemas.microsoft.com/office/drawing/2015/9/8/chartex" xmlns:cx2="http://schemas.microsoft.com/office/drawing/2015/10/21/chartex" xmlns:cx3="http://schemas.microsoft.com/office/drawing/2016/5/9/chartex" xmlns:cx4="http://schemas.microsoft.com/office/drawing/2016/5/10/chartex" xmlns:cx5="http://schemas.microsoft.com/office/drawing/2016/5/11/chartex" xmlns:cx6="http://schemas.microsoft.com/office/drawing/2016/5/12/chartex" xmlns:cx7="http://schemas.microsoft.com/office/drawing/2016/5/13/chartex" xmlns:cx8="http://schemas.microsoft.com/office/drawing/2016/5/14/chartex" xmlns:mc="http://schemas.openxmlformats.org/markup-compatibility/2006" xmlns:aink="http://schemas.microsoft.com/office/drawing/2016/ink" xmlns:am3d="http://schemas.microsoft.com/office/drawing/2017/model3d" xmlns:o="urn:schemas-microsoft-com:office:office" xmlns:r="http://schemas.openxmlformats.org/officeDocument/2006/relationships" xmlns:m="http://schemas.openxmlformats.org/officeDocument/2006/math" xmlns:v="urn:schemas-microsoft-com:vml" xmlns:wp14="http://schemas.microsoft.com/office/word/2010/wordprocessingDrawing" xmlns:wp="http://schemas.openxmlformats.org/drawingml/2006/wordprocessingDrawing" xmlns:w10="urn:schemas-microsoft-com:office:word" xmlns:w="http://schemas.openxmlformats.org/wordprocessingml/2006/main" xmlns:w14="http://schemas.microsoft.com/office/word/2010/wordml" xmlns:w15="http://schemas.microsoft.com/office/word/2012/wordml" xmlns:w16cid="http://schemas.microsoft.com/office/word/2016/wordml/cid" xmlns:w16se="http://schemas.microsoft.com/office/word/2015/wordml/symex" xmlns:wpg="http://schemas.microsoft.com/office/word/2010/wordprocessingGroup" xmlns:wpi="http://schemas.microsoft.com/office/word/2010/wordprocessingInk" xmlns:wne="http://schemas.microsoft.com/office/word/2006/wordml" xmlns:wps="http://schemas.microsoft.com/office/word/2010/wordprocessingShape" mc:Ignorable="w14 w15 w16se w16cid wp14">
+<w:hdr xmlns:wpc="http://schemas.microsoft.com/office/word/2010/wordprocessingCanvas" xmlns:cx="http://schemas.microsoft.com/office/drawing/2014/chartex" xmlns:cx1="http://schemas.microsoft.com/office/drawing/2015/9/8/chartex" xmlns:cx2="http://schemas.microsoft.com/office/drawing/2015/10/21/chartex" xmlns:cx3="http://schemas.microsoft.com/office/drawing/2016/5/9/chartex" xmlns:cx4="http://schemas.microsoft.com/office/drawing/2016/5/10/chartex" xmlns:cx5="http://schemas.microsoft.com/office/drawing/2016/5/11/chartex" xmlns:cx6="http://schemas.microsoft.com/office/drawing/2016/5/12/chartex" xmlns:cx7="http://schemas.microsoft.com/office/drawing/2016/5/13/chartex" xmlns:cx8="http://schemas.microsoft.com/office/drawing/2016/5/14/chartex" xmlns:mc="http://schemas.openxmlformats.org/markup-compatibility/2006" xmlns:aink="http://schemas.microsoft.com/office/drawing/2016/ink" xmlns:am3d="http://schemas.microsoft.com/office/drawing/2017/model3d" xmlns:o="urn:schemas-microsoft-com:office:office" xmlns:oel="http://schemas.microsoft.com/office/2019/extlst" xmlns:r="http://schemas.openxmlformats.org/officeDocument/2006/relationships" xmlns:m="http://schemas.openxmlformats.org/officeDocument/2006/math" xmlns:v="urn:schemas-microsoft-com:vml" xmlns:wp14="http://schemas.microsoft.com/office/word/2010/wordprocessingDrawing" xmlns:wp="http://schemas.openxmlformats.org/drawingml/2006/wordprocessingDrawing" xmlns:w10="urn:schemas-microsoft-com:office:word" xmlns:w="http://schemas.openxmlformats.org/wordprocessingml/2006/main" xmlns:w14="http://schemas.microsoft.com/office/word/2010/wordml" xmlns:w15="http://schemas.microsoft.com/office/word/2012/wordml" xmlns:w16cex="http://schemas.microsoft.com/office/word/2018/wordml/cex" xmlns:w16cid="http://schemas.microsoft.com/office/word/2016/wordml/cid" xmlns:w16="http://schemas.microsoft.com/office/word/2018/wordml" xmlns:w16du="http://schemas.microsoft.com/office/word/2023/wordml/word16du" xmlns:w16sdtdh="http://schemas.microsoft.com/office/word/2020/wordml/sdtdatahash" xmlns:w16se="http://schemas.microsoft.com/office/word/2015/wordml/symex" xmlns:wpg="http://schemas.microsoft.com/office/word/2010/wordprocessingGroup" xmlns:wpi="http://schemas.microsoft.com/office/word/2010/wordprocessingInk" xmlns:wne="http://schemas.microsoft.com/office/word/2006/wordml" xmlns:wps="http://schemas.microsoft.com/office/word/2010/wordprocessingShape" mc:Ignorable="w14 w15 w16se w16cid w16 w16cex w16sdtdh w16du wp14">
   <w:p>
     <w:pPr>
       <w:pStyle w:val="Koptekst"/>
@@ -5769,7 +5812,7 @@
 </file>
 
 <file path=word/numbering.xml><?xml version="1.0" encoding="utf-8"?>
-<w:numbering xmlns:wpc="http://schemas.microsoft.com/office/word/2010/wordprocessingCanvas" xmlns:cx="http://schemas.microsoft.com/office/drawing/2014/chartex" xmlns:cx1="http://schemas.microsoft.com/office/drawing/2015/9/8/chartex" xmlns:cx2="http://schemas.microsoft.com/office/drawing/2015/10/21/chartex" xmlns:cx3="http://schemas.microsoft.com/office/drawing/2016/5/9/chartex" xmlns:cx4="http://schemas.microsoft.com/office/drawing/2016/5/10/chartex" xmlns:cx5="http://schemas.microsoft.com/office/drawing/2016/5/11/chartex" xmlns:cx6="http://schemas.microsoft.com/office/drawing/2016/5/12/chartex" xmlns:cx7="http://schemas.microsoft.com/office/drawing/2016/5/13/chartex" xmlns:cx8="http://schemas.microsoft.com/office/drawing/2016/5/14/chartex" xmlns:mc="http://schemas.openxmlformats.org/markup-compatibility/2006" xmlns:aink="http://schemas.microsoft.com/office/drawing/2016/ink" xmlns:am3d="http://schemas.microsoft.com/office/drawing/2017/model3d" xmlns:o="urn:schemas-microsoft-com:office:office" xmlns:r="http://schemas.openxmlformats.org/officeDocument/2006/relationships" xmlns:m="http://schemas.openxmlformats.org/officeDocument/2006/math" xmlns:v="urn:schemas-microsoft-com:vml" xmlns:wp14="http://schemas.microsoft.com/office/word/2010/wordprocessingDrawing" xmlns:wp="http://schemas.openxmlformats.org/drawingml/2006/wordprocessingDrawing" xmlns:w10="urn:schemas-microsoft-com:office:word" xmlns:w="http://schemas.openxmlformats.org/wordprocessingml/2006/main" xmlns:w14="http://schemas.microsoft.com/office/word/2010/wordml" xmlns:w15="http://schemas.microsoft.com/office/word/2012/wordml" xmlns:w16cid="http://schemas.microsoft.com/office/word/2016/wordml/cid" xmlns:w16se="http://schemas.microsoft.com/office/word/2015/wordml/symex" xmlns:wpg="http://schemas.microsoft.com/office/word/2010/wordprocessingGroup" xmlns:wpi="http://schemas.microsoft.com/office/word/2010/wordprocessingInk" xmlns:wne="http://schemas.microsoft.com/office/word/2006/wordml" xmlns:wps="http://schemas.microsoft.com/office/word/2010/wordprocessingShape" mc:Ignorable="w14 w15 w16se w16cid wp14">
+<w:numbering xmlns:wpc="http://schemas.microsoft.com/office/word/2010/wordprocessingCanvas" xmlns:cx="http://schemas.microsoft.com/office/drawing/2014/chartex" xmlns:cx1="http://schemas.microsoft.com/office/drawing/2015/9/8/chartex" xmlns:cx2="http://schemas.microsoft.com/office/drawing/2015/10/21/chartex" xmlns:cx3="http://schemas.microsoft.com/office/drawing/2016/5/9/chartex" xmlns:cx4="http://schemas.microsoft.com/office/drawing/2016/5/10/chartex" xmlns:cx5="http://schemas.microsoft.com/office/drawing/2016/5/11/chartex" xmlns:cx6="http://schemas.microsoft.com/office/drawing/2016/5/12/chartex" xmlns:cx7="http://schemas.microsoft.com/office/drawing/2016/5/13/chartex" xmlns:cx8="http://schemas.microsoft.com/office/drawing/2016/5/14/chartex" xmlns:mc="http://schemas.openxmlformats.org/markup-compatibility/2006" xmlns:aink="http://schemas.microsoft.com/office/drawing/2016/ink" xmlns:am3d="http://schemas.microsoft.com/office/drawing/2017/model3d" xmlns:o="urn:schemas-microsoft-com:office:office" xmlns:oel="http://schemas.microsoft.com/office/2019/extlst" xmlns:r="http://schemas.openxmlformats.org/officeDocument/2006/relationships" xmlns:m="http://schemas.openxmlformats.org/officeDocument/2006/math" xmlns:v="urn:schemas-microsoft-com:vml" xmlns:wp14="http://schemas.microsoft.com/office/word/2010/wordprocessingDrawing" xmlns:wp="http://schemas.openxmlformats.org/drawingml/2006/wordprocessingDrawing" xmlns:w10="urn:schemas-microsoft-com:office:word" xmlns:w="http://schemas.openxmlformats.org/wordprocessingml/2006/main" xmlns:w14="http://schemas.microsoft.com/office/word/2010/wordml" xmlns:w15="http://schemas.microsoft.com/office/word/2012/wordml" xmlns:w16cex="http://schemas.microsoft.com/office/word/2018/wordml/cex" xmlns:w16cid="http://schemas.microsoft.com/office/word/2016/wordml/cid" xmlns:w16="http://schemas.microsoft.com/office/word/2018/wordml" xmlns:w16du="http://schemas.microsoft.com/office/word/2023/wordml/word16du" xmlns:w16sdtdh="http://schemas.microsoft.com/office/word/2020/wordml/sdtdatahash" xmlns:w16se="http://schemas.microsoft.com/office/word/2015/wordml/symex" xmlns:wpg="http://schemas.microsoft.com/office/word/2010/wordprocessingGroup" xmlns:wpi="http://schemas.microsoft.com/office/word/2010/wordprocessingInk" xmlns:wne="http://schemas.microsoft.com/office/word/2006/wordml" xmlns:wps="http://schemas.microsoft.com/office/word/2010/wordprocessingShape" mc:Ignorable="w14 w15 w16se w16cid w16 w16cex w16sdtdh w16du wp14">
   <w:abstractNum w:abstractNumId="0" w15:restartNumberingAfterBreak="0">
     <w:nsid w:val="00000001"/>
     <w:multiLevelType w:val="multilevel"/>
@@ -5895,14 +5938,14 @@
       </w:pPr>
     </w:lvl>
   </w:abstractNum>
-  <w:num w:numId="1">
+  <w:num w:numId="1" w16cid:durableId="1000691529">
     <w:abstractNumId w:val="0"/>
   </w:num>
 </w:numbering>
 </file>
 
 <file path=word/styles.xml><?xml version="1.0" encoding="utf-8"?>
-<w:styles xmlns:mc="http://schemas.openxmlformats.org/markup-compatibility/2006" xmlns:r="http://schemas.openxmlformats.org/officeDocument/2006/relationships" xmlns:w="http://schemas.openxmlformats.org/wordprocessingml/2006/main" xmlns:w14="http://schemas.microsoft.com/office/word/2010/wordml" xmlns:w15="http://schemas.microsoft.com/office/word/2012/wordml" xmlns:w16cid="http://schemas.microsoft.com/office/word/2016/wordml/cid" xmlns:w16se="http://schemas.microsoft.com/office/word/2015/wordml/symex" mc:Ignorable="w14 w15 w16se w16cid">
+<w:styles xmlns:mc="http://schemas.openxmlformats.org/markup-compatibility/2006" xmlns:r="http://schemas.openxmlformats.org/officeDocument/2006/relationships" xmlns:w="http://schemas.openxmlformats.org/wordprocessingml/2006/main" xmlns:w14="http://schemas.microsoft.com/office/word/2010/wordml" xmlns:w15="http://schemas.microsoft.com/office/word/2012/wordml" xmlns:w16cex="http://schemas.microsoft.com/office/word/2018/wordml/cex" xmlns:w16cid="http://schemas.microsoft.com/office/word/2016/wordml/cid" xmlns:w16="http://schemas.microsoft.com/office/word/2018/wordml" xmlns:w16du="http://schemas.microsoft.com/office/word/2023/wordml/word16du" xmlns:w16sdtdh="http://schemas.microsoft.com/office/word/2020/wordml/sdtdatahash" xmlns:w16se="http://schemas.microsoft.com/office/word/2015/wordml/symex" mc:Ignorable="w14 w15 w16se w16cid w16 w16cex w16sdtdh w16du">
   <w:docDefaults>
     <w:rPrDefault>
       <w:rPr>
@@ -5912,7 +5955,7 @@
     </w:rPrDefault>
     <w:pPrDefault/>
   </w:docDefaults>
-  <w:latentStyles w:defLockedState="0" w:defUIPriority="99" w:defSemiHidden="0" w:defUnhideWhenUsed="0" w:defQFormat="0" w:count="375">
+  <w:latentStyles w:defLockedState="0" w:defUIPriority="99" w:defSemiHidden="0" w:defUnhideWhenUsed="0" w:defQFormat="0" w:count="376">
     <w:lsdException w:name="Normal" w:uiPriority="0" w:qFormat="1"/>
     <w:lsdException w:name="heading 1" w:uiPriority="9" w:qFormat="1"/>
     <w:lsdException w:name="heading 2" w:uiPriority="9" w:qFormat="1"/>
@@ -6288,6 +6331,7 @@
     <w:lsdException w:name="Smart Hyperlink" w:semiHidden="1" w:unhideWhenUsed="1"/>
     <w:lsdException w:name="Hashtag" w:semiHidden="1" w:unhideWhenUsed="1"/>
     <w:lsdException w:name="Unresolved Mention" w:semiHidden="1" w:unhideWhenUsed="1"/>
+    <w:lsdException w:name="Smart Link" w:semiHidden="1" w:unhideWhenUsed="1"/>
   </w:latentStyles>
   <w:style w:type="paragraph" w:default="1" w:styleId="Standaard">
     <w:name w:val="Normal"/>
@@ -6362,7 +6406,6 @@
   <w:style w:type="character" w:default="1" w:styleId="Standaardalinea-lettertype">
     <w:name w:val="Default Paragraph Font"/>
     <w:uiPriority w:val="1"/>
-    <w:semiHidden/>
     <w:unhideWhenUsed/>
   </w:style>
   <w:style w:type="table" w:default="1" w:styleId="Standaardtabel">
@@ -6750,6 +6793,30 @@
       </w:tblBorders>
     </w:tblPr>
   </w:style>
+  <w:style w:type="character" w:styleId="Onopgelostemelding">
+    <w:name w:val="Unresolved Mention"/>
+    <w:basedOn w:val="Standaardalinea-lettertype"/>
+    <w:uiPriority w:val="99"/>
+    <w:semiHidden/>
+    <w:unhideWhenUsed/>
+    <w:rsid w:val="00923A76"/>
+    <w:rPr>
+      <w:color w:val="605E5C"/>
+      <w:shd w:val="clear" w:color="auto" w:fill="E1DFDD"/>
+    </w:rPr>
+  </w:style>
+  <w:style w:type="character" w:styleId="GevolgdeHyperlink">
+    <w:name w:val="FollowedHyperlink"/>
+    <w:basedOn w:val="Standaardalinea-lettertype"/>
+    <w:uiPriority w:val="99"/>
+    <w:semiHidden/>
+    <w:unhideWhenUsed/>
+    <w:rsid w:val="00923A76"/>
+    <w:rPr>
+      <w:color w:val="954F72" w:themeColor="followedHyperlink"/>
+      <w:u w:val="single"/>
+    </w:rPr>
+  </w:style>
 </w:styles>
 </file>
 

</xml_diff>